<commit_message>
Dodanie do kalsy SQLServerClient funkcji pozwalajacej na pobranie danych pacjenta; dodanie klasy Patient
</commit_message>
<xml_diff>
--- a/AplikacjaPrzychodnia-PLAN_PRACY.docx
+++ b/AplikacjaPrzychodnia-PLAN_PRACY.docx
@@ -6,6 +6,7 @@
       <w:pPr>
         <w:jc w:val="center"/>
         <w:rPr>
+          <w:rFonts w:hint="eastAsia"/>
           <w:sz w:val="36"/>
           <w:szCs w:val="36"/>
         </w:rPr>
@@ -22,6 +23,7 @@
       <w:pPr>
         <w:jc w:val="center"/>
         <w:rPr>
+          <w:rFonts w:hint="eastAsia"/>
           <w:sz w:val="30"/>
           <w:szCs w:val="30"/>
         </w:rPr>
@@ -38,14 +40,16 @@
       <w:pPr>
         <w:jc w:val="center"/>
         <w:rPr>
-          <w:sz w:val="28"/>
-          <w:szCs w:val="28"/>
-        </w:rPr>
-      </w:pPr>
-    </w:p>
-    <w:p>
-      <w:pPr>
-        <w:rPr>
+          <w:rFonts w:hint="eastAsia"/>
+          <w:sz w:val="28"/>
+          <w:szCs w:val="28"/>
+        </w:rPr>
+      </w:pPr>
+    </w:p>
+    <w:p>
+      <w:pPr>
+        <w:rPr>
+          <w:rFonts w:hint="eastAsia"/>
           <w:sz w:val="28"/>
           <w:szCs w:val="28"/>
         </w:rPr>
@@ -65,6 +69,17 @@
           <w:szCs w:val="28"/>
         </w:rPr>
       </w:pPr>
+    </w:p>
+    <w:p>
+      <w:pPr>
+        <w:rPr>
+          <w:rFonts w:hint="eastAsia"/>
+          <w:sz w:val="28"/>
+          <w:szCs w:val="28"/>
+        </w:rPr>
+      </w:pPr>
+      <w:bookmarkStart w:id="0" w:name="_GoBack"/>
+      <w:bookmarkEnd w:id="0"/>
       <w:r>
         <w:rPr>
           <w:sz w:val="28"/>
@@ -74,6 +89,13 @@
       </w:r>
     </w:p>
     <w:p>
+      <w:pPr>
+        <w:rPr>
+          <w:rFonts w:hint="eastAsia"/>
+          <w:sz w:val="28"/>
+          <w:szCs w:val="28"/>
+        </w:rPr>
+      </w:pPr>
       <w:hyperlink r:id="rId5">
         <w:r>
           <w:rPr>
@@ -95,22 +117,88 @@
     <w:p>
       <w:pPr>
         <w:rPr>
-          <w:sz w:val="28"/>
-          <w:szCs w:val="28"/>
-        </w:rPr>
-      </w:pPr>
-    </w:p>
-    <w:p>
-      <w:pPr>
-        <w:rPr>
-          <w:sz w:val="28"/>
-          <w:szCs w:val="28"/>
-        </w:rPr>
-      </w:pPr>
-    </w:p>
-    <w:p>
-      <w:pPr>
-        <w:rPr>
+          <w:rFonts w:hint="eastAsia"/>
+          <w:sz w:val="28"/>
+          <w:szCs w:val="28"/>
+        </w:rPr>
+      </w:pPr>
+    </w:p>
+    <w:p>
+      <w:pPr>
+        <w:rPr>
+          <w:rFonts w:hint="eastAsia"/>
+          <w:sz w:val="28"/>
+          <w:szCs w:val="28"/>
+        </w:rPr>
+      </w:pPr>
+      <w:r>
+        <w:rPr>
+          <w:sz w:val="28"/>
+          <w:szCs w:val="28"/>
+        </w:rPr>
+        <w:t>Serwer SQL</w:t>
+      </w:r>
+    </w:p>
+    <w:p>
+      <w:pPr>
+        <w:rPr>
+          <w:rFonts w:hint="eastAsia"/>
+          <w:sz w:val="28"/>
+          <w:szCs w:val="28"/>
+        </w:rPr>
+      </w:pPr>
+      <w:r>
+        <w:rPr>
+          <w:rFonts w:hint="eastAsia"/>
+          <w:sz w:val="28"/>
+          <w:szCs w:val="28"/>
+        </w:rPr>
+        <w:t>L</w:t>
+      </w:r>
+      <w:r>
+        <w:rPr>
+          <w:sz w:val="28"/>
+          <w:szCs w:val="28"/>
+        </w:rPr>
+        <w:t>ogin: przychodnia</w:t>
+      </w:r>
+    </w:p>
+    <w:p>
+      <w:pPr>
+        <w:rPr>
+          <w:rFonts w:hint="eastAsia"/>
+        </w:rPr>
+      </w:pPr>
+      <w:r>
+        <w:rPr>
+          <w:sz w:val="28"/>
+          <w:szCs w:val="28"/>
+        </w:rPr>
+        <w:t>Hasło: zwolnienie_!@#</w:t>
+      </w:r>
+    </w:p>
+    <w:p>
+      <w:pPr>
+        <w:rPr>
+          <w:rFonts w:hint="eastAsia"/>
+          <w:sz w:val="28"/>
+          <w:szCs w:val="28"/>
+        </w:rPr>
+      </w:pPr>
+    </w:p>
+    <w:p>
+      <w:pPr>
+        <w:rPr>
+          <w:rFonts w:hint="eastAsia"/>
+          <w:sz w:val="28"/>
+          <w:szCs w:val="28"/>
+        </w:rPr>
+      </w:pPr>
+    </w:p>
+    <w:p>
+      <w:pPr>
+        <w:rPr>
+          <w:rFonts w:hint="eastAsia"/>
           <w:sz w:val="28"/>
           <w:szCs w:val="28"/>
         </w:rPr>
@@ -124,6 +212,11 @@
       </w:r>
     </w:p>
     <w:p>
+      <w:pPr>
+        <w:rPr>
+          <w:rFonts w:hint="eastAsia"/>
+        </w:rPr>
+      </w:pPr>
       <w:r>
         <w:rPr>
           <w:noProof/>
@@ -175,11 +268,24 @@
         </w:drawing>
       </w:r>
     </w:p>
-    <w:p/>
-    <w:p/>
-    <w:p>
-      <w:pPr>
-        <w:rPr>
+    <w:p>
+      <w:pPr>
+        <w:rPr>
+          <w:rFonts w:hint="eastAsia"/>
+        </w:rPr>
+      </w:pPr>
+    </w:p>
+    <w:p>
+      <w:pPr>
+        <w:rPr>
+          <w:rFonts w:hint="eastAsia"/>
+        </w:rPr>
+      </w:pPr>
+    </w:p>
+    <w:p>
+      <w:pPr>
+        <w:rPr>
+          <w:rFonts w:hint="eastAsia"/>
           <w:sz w:val="28"/>
           <w:szCs w:val="28"/>
         </w:rPr>
@@ -192,12 +298,24 @@
         <w:t>2. Rozmieszczenie czasowe:</w:t>
       </w:r>
     </w:p>
-    <w:p/>
-    <w:p>
+    <w:p>
+      <w:pPr>
+        <w:rPr>
+          <w:rFonts w:hint="eastAsia"/>
+        </w:rPr>
+      </w:pPr>
+    </w:p>
+    <w:p>
+      <w:pPr>
+        <w:rPr>
+          <w:rFonts w:hint="eastAsia"/>
+        </w:rPr>
+      </w:pPr>
       <w:r>
         <w:rPr>
           <w:noProof/>
         </w:rPr>
+        <w:lastRenderedPageBreak/>
         <w:drawing>
           <wp:anchor distT="0" distB="0" distL="0" distR="0" simplePos="0" relativeHeight="6" behindDoc="0" locked="0" layoutInCell="1" allowOverlap="1">
             <wp:simplePos x="0" y="0"/>
@@ -245,26 +363,33 @@
         </w:drawing>
       </w:r>
     </w:p>
-    <w:p/>
-    <w:p>
-      <w:pPr>
-        <w:rPr>
-          <w:sz w:val="28"/>
-          <w:szCs w:val="28"/>
-        </w:rPr>
-      </w:pPr>
-      <w:r>
-        <w:rPr>
-          <w:sz w:val="28"/>
-          <w:szCs w:val="28"/>
-        </w:rPr>
-        <w:lastRenderedPageBreak/>
+    <w:p>
+      <w:pPr>
+        <w:rPr>
+          <w:rFonts w:hint="eastAsia"/>
+        </w:rPr>
+      </w:pPr>
+    </w:p>
+    <w:p>
+      <w:pPr>
+        <w:rPr>
+          <w:rFonts w:hint="eastAsia"/>
+          <w:sz w:val="28"/>
+          <w:szCs w:val="28"/>
+        </w:rPr>
+      </w:pPr>
+      <w:r>
+        <w:rPr>
+          <w:sz w:val="28"/>
+          <w:szCs w:val="28"/>
+        </w:rPr>
         <w:t>3. Zadania:</w:t>
       </w:r>
     </w:p>
     <w:p>
       <w:pPr>
         <w:rPr>
+          <w:rFonts w:hint="eastAsia"/>
           <w:sz w:val="28"/>
           <w:szCs w:val="28"/>
         </w:rPr>
@@ -274,6 +399,7 @@
       <w:pPr>
         <w:ind w:left="709"/>
         <w:rPr>
+          <w:rFonts w:hint="eastAsia"/>
           <w:sz w:val="28"/>
           <w:szCs w:val="28"/>
         </w:rPr>
@@ -290,6 +416,7 @@
       <w:pPr>
         <w:ind w:left="709"/>
         <w:rPr>
+          <w:rFonts w:hint="eastAsia"/>
           <w:sz w:val="28"/>
           <w:szCs w:val="28"/>
         </w:rPr>
@@ -305,6 +432,9 @@
     <w:p>
       <w:pPr>
         <w:ind w:left="709"/>
+        <w:rPr>
+          <w:rFonts w:hint="eastAsia"/>
+        </w:rPr>
       </w:pPr>
       <w:hyperlink r:id="rId8">
         <w:r>
@@ -328,6 +458,7 @@
       <w:pPr>
         <w:ind w:left="709"/>
         <w:rPr>
+          <w:rFonts w:hint="eastAsia"/>
           <w:sz w:val="28"/>
           <w:szCs w:val="28"/>
         </w:rPr>
@@ -354,6 +485,7 @@
       <w:pPr>
         <w:ind w:left="709"/>
         <w:rPr>
+          <w:rFonts w:hint="eastAsia"/>
           <w:sz w:val="28"/>
           <w:szCs w:val="28"/>
         </w:rPr>
@@ -365,6 +497,9 @@
           <w:ilvl w:val="0"/>
           <w:numId w:val="1"/>
         </w:numPr>
+        <w:rPr>
+          <w:rFonts w:hint="eastAsia"/>
+        </w:rPr>
       </w:pPr>
       <w:r>
         <w:t>UI – Logowanie</w:t>
@@ -373,6 +508,9 @@
     <w:p>
       <w:pPr>
         <w:ind w:left="1429"/>
+        <w:rPr>
+          <w:rFonts w:hint="eastAsia"/>
+        </w:rPr>
       </w:pPr>
       <w:r>
         <w:rPr>
@@ -431,6 +569,9 @@
           <w:ilvl w:val="0"/>
           <w:numId w:val="1"/>
         </w:numPr>
+        <w:rPr>
+          <w:rFonts w:hint="eastAsia"/>
+        </w:rPr>
       </w:pPr>
       <w:r>
         <w:t>UI - Menu Lekarz</w:t>
@@ -439,11 +580,15 @@
     <w:p>
       <w:pPr>
         <w:ind w:left="1429"/>
+        <w:rPr>
+          <w:rFonts w:hint="eastAsia"/>
+        </w:rPr>
       </w:pPr>
       <w:r>
         <w:rPr>
           <w:noProof/>
         </w:rPr>
+        <w:lastRenderedPageBreak/>
         <w:drawing>
           <wp:anchor distT="0" distB="0" distL="0" distR="0" simplePos="0" relativeHeight="3" behindDoc="0" locked="0" layoutInCell="1" allowOverlap="1">
             <wp:simplePos x="0" y="0"/>
@@ -497,6 +642,9 @@
           <w:ilvl w:val="0"/>
           <w:numId w:val="1"/>
         </w:numPr>
+        <w:rPr>
+          <w:rFonts w:hint="eastAsia"/>
+        </w:rPr>
       </w:pPr>
       <w:r>
         <w:t>UI - Wystawianie zwolnień</w:t>
@@ -505,6 +653,9 @@
     <w:p>
       <w:pPr>
         <w:ind w:left="1429"/>
+        <w:rPr>
+          <w:rFonts w:hint="eastAsia"/>
+        </w:rPr>
       </w:pPr>
       <w:r>
         <w:rPr>
@@ -563,12 +714,12 @@
           <w:ilvl w:val="0"/>
           <w:numId w:val="1"/>
         </w:numPr>
-      </w:pPr>
-      <w:r>
-        <w:t xml:space="preserve">UI - Menu </w:t>
-      </w:r>
-      <w:r>
-        <w:t>Administratora</w:t>
+        <w:rPr>
+          <w:rFonts w:hint="eastAsia"/>
+        </w:rPr>
+      </w:pPr>
+      <w:r>
+        <w:t>UI - Menu Administratora</w:t>
       </w:r>
     </w:p>
     <w:p>
@@ -577,6 +728,9 @@
           <w:ilvl w:val="0"/>
           <w:numId w:val="1"/>
         </w:numPr>
+        <w:rPr>
+          <w:rFonts w:hint="eastAsia"/>
+        </w:rPr>
       </w:pPr>
       <w:r>
         <w:t>UI - Wysyłanie drukowanie zwolnienia</w:t>
@@ -586,16 +740,16 @@
       <w:pPr>
         <w:ind w:left="709"/>
         <w:rPr>
-          <w:sz w:val="28"/>
-          <w:szCs w:val="28"/>
-        </w:rPr>
-      </w:pPr>
-      <w:r>
-        <w:rPr>
-          <w:sz w:val="28"/>
-          <w:szCs w:val="28"/>
-        </w:rPr>
-        <w:lastRenderedPageBreak/>
+          <w:rFonts w:hint="eastAsia"/>
+          <w:sz w:val="28"/>
+          <w:szCs w:val="28"/>
+        </w:rPr>
+      </w:pPr>
+      <w:r>
+        <w:rPr>
+          <w:sz w:val="28"/>
+          <w:szCs w:val="28"/>
+        </w:rPr>
         <w:t>Sekcja CODE:</w:t>
       </w:r>
     </w:p>
@@ -603,6 +757,7 @@
       <w:pPr>
         <w:ind w:left="709"/>
         <w:rPr>
+          <w:rFonts w:hint="eastAsia"/>
           <w:sz w:val="28"/>
           <w:szCs w:val="28"/>
         </w:rPr>
@@ -618,6 +773,7 @@
     <w:p>
       <w:pPr>
         <w:rPr>
+          <w:rFonts w:hint="eastAsia"/>
           <w:sz w:val="28"/>
           <w:szCs w:val="28"/>
         </w:rPr>
@@ -629,12 +785,20 @@
           <w:ilvl w:val="0"/>
           <w:numId w:val="1"/>
         </w:numPr>
+        <w:rPr>
+          <w:rFonts w:hint="eastAsia"/>
+        </w:rPr>
       </w:pPr>
       <w:r>
         <w:t>CODE - Obsługa bazy danych lokalnych</w:t>
       </w:r>
     </w:p>
     <w:p>
+      <w:pPr>
+        <w:rPr>
+          <w:rFonts w:hint="eastAsia"/>
+        </w:rPr>
+      </w:pPr>
       <w:r>
         <w:tab/>
       </w:r>
@@ -649,6 +813,9 @@
           <w:ilvl w:val="0"/>
           <w:numId w:val="1"/>
         </w:numPr>
+        <w:rPr>
+          <w:rFonts w:hint="eastAsia"/>
+        </w:rPr>
       </w:pPr>
       <w:r>
         <w:t>CODE – Logowanie</w:t>
@@ -660,6 +827,9 @@
           <w:ilvl w:val="0"/>
           <w:numId w:val="1"/>
         </w:numPr>
+        <w:rPr>
+          <w:rFonts w:hint="eastAsia"/>
+        </w:rPr>
       </w:pPr>
       <w:r>
         <w:t>CODE - Połączenie z bazą firmy</w:t>
@@ -671,6 +841,9 @@
           <w:ilvl w:val="1"/>
           <w:numId w:val="1"/>
         </w:numPr>
+        <w:rPr>
+          <w:rFonts w:hint="eastAsia"/>
+        </w:rPr>
       </w:pPr>
       <w:hyperlink r:id="rId13">
         <w:r>
@@ -690,6 +863,9 @@
           <w:ilvl w:val="1"/>
           <w:numId w:val="1"/>
         </w:numPr>
+        <w:rPr>
+          <w:rFonts w:hint="eastAsia"/>
+        </w:rPr>
       </w:pPr>
       <w:hyperlink r:id="rId14" w:history="1">
         <w:r>
@@ -699,8 +875,6 @@
           <w:t>http://csharp.net-informations.com/data-providers/csharp-sql-server-connection.htm</w:t>
         </w:r>
       </w:hyperlink>
-      <w:bookmarkStart w:id="0" w:name="_GoBack"/>
-      <w:bookmarkEnd w:id="0"/>
     </w:p>
     <w:p>
       <w:pPr>
@@ -708,6 +882,9 @@
           <w:ilvl w:val="0"/>
           <w:numId w:val="1"/>
         </w:numPr>
+        <w:rPr>
+          <w:rFonts w:hint="eastAsia"/>
+        </w:rPr>
       </w:pPr>
       <w:r>
         <w:t>CODE - Automatyczne uzupełnianie danych w zwolnieniach</w:t>
@@ -719,6 +896,9 @@
           <w:ilvl w:val="0"/>
           <w:numId w:val="1"/>
         </w:numPr>
+        <w:rPr>
+          <w:rFonts w:hint="eastAsia"/>
+        </w:rPr>
       </w:pPr>
       <w:r>
         <w:t>CODE - Zwolnienie do pdf</w:t>
@@ -730,6 +910,9 @@
           <w:ilvl w:val="1"/>
           <w:numId w:val="1"/>
         </w:numPr>
+        <w:rPr>
+          <w:rFonts w:hint="eastAsia"/>
+        </w:rPr>
       </w:pPr>
       <w:hyperlink r:id="rId15">
         <w:r>
@@ -749,6 +932,9 @@
           <w:ilvl w:val="1"/>
           <w:numId w:val="1"/>
         </w:numPr>
+        <w:rPr>
+          <w:rFonts w:hint="eastAsia"/>
+        </w:rPr>
       </w:pPr>
       <w:hyperlink r:id="rId16">
         <w:r>
@@ -768,6 +954,9 @@
           <w:ilvl w:val="0"/>
           <w:numId w:val="1"/>
         </w:numPr>
+        <w:rPr>
+          <w:rFonts w:hint="eastAsia"/>
+        </w:rPr>
       </w:pPr>
       <w:r>
         <w:t>CODE - Zwolnienie do pliku .dat (szyfrowane)</w:t>
@@ -779,6 +968,9 @@
           <w:ilvl w:val="0"/>
           <w:numId w:val="1"/>
         </w:numPr>
+        <w:rPr>
+          <w:rFonts w:hint="eastAsia"/>
+        </w:rPr>
       </w:pPr>
       <w:r>
         <w:t xml:space="preserve">CODE - Utworzenie biblioteki dla firmy do odczytywania zaszyfrowanych zwolnień </w:t>
@@ -790,6 +982,9 @@
           <w:ilvl w:val="0"/>
           <w:numId w:val="1"/>
         </w:numPr>
+        <w:rPr>
+          <w:rFonts w:hint="eastAsia"/>
+        </w:rPr>
       </w:pPr>
       <w:r>
         <w:t>CODE - Wysyłanie zwolnienia</w:t>
@@ -801,12 +996,12 @@
           <w:ilvl w:val="0"/>
           <w:numId w:val="1"/>
         </w:numPr>
-      </w:pPr>
-      <w:r>
-        <w:t>CODE - Dr</w:t>
-      </w:r>
-      <w:r>
-        <w:t>uk zwolnienia</w:t>
+        <w:rPr>
+          <w:rFonts w:hint="eastAsia"/>
+        </w:rPr>
+      </w:pPr>
+      <w:r>
+        <w:t>CODE - Druk zwolnienia</w:t>
       </w:r>
     </w:p>
     <w:p>
@@ -815,6 +1010,9 @@
           <w:ilvl w:val="0"/>
           <w:numId w:val="1"/>
         </w:numPr>
+        <w:rPr>
+          <w:rFonts w:hint="eastAsia"/>
+        </w:rPr>
       </w:pPr>
       <w:r>
         <w:t>CODE - Kolejkowanie zwolnień</w:t>
@@ -826,6 +1024,9 @@
           <w:ilvl w:val="0"/>
           <w:numId w:val="1"/>
         </w:numPr>
+        <w:rPr>
+          <w:rFonts w:hint="eastAsia"/>
+        </w:rPr>
       </w:pPr>
       <w:r>
         <w:t>CODE - Raportowanie Zwolnień</w:t>
@@ -837,14 +1038,35 @@
           <w:ilvl w:val="0"/>
           <w:numId w:val="1"/>
         </w:numPr>
+        <w:rPr>
+          <w:rFonts w:hint="eastAsia"/>
+        </w:rPr>
       </w:pPr>
       <w:r>
         <w:t>CODE - Dodawanie usuwanie użytkowników lokalnych</w:t>
       </w:r>
     </w:p>
-    <w:p/>
-    <w:p/>
-    <w:p/>
+    <w:p>
+      <w:pPr>
+        <w:rPr>
+          <w:rFonts w:hint="eastAsia"/>
+        </w:rPr>
+      </w:pPr>
+    </w:p>
+    <w:p>
+      <w:pPr>
+        <w:rPr>
+          <w:rFonts w:hint="eastAsia"/>
+        </w:rPr>
+      </w:pPr>
+    </w:p>
+    <w:p>
+      <w:pPr>
+        <w:rPr>
+          <w:rFonts w:hint="eastAsia"/>
+        </w:rPr>
+      </w:pPr>
+    </w:p>
     <w:sectPr>
       <w:pgSz w:w="11906" w:h="16838"/>
       <w:pgMar w:top="1134" w:right="1134" w:bottom="1134" w:left="1134" w:header="0" w:footer="0" w:gutter="0"/>
@@ -1501,7 +1723,6 @@
     <w:rPr>
       <w:color w:val="000080"/>
       <w:u w:val="single"/>
-      <w:lang/>
     </w:rPr>
   </w:style>
   <w:style w:type="character" w:customStyle="1" w:styleId="Znakinumeracji">
@@ -1559,12 +1780,23 @@
     <w:name w:val="Hyperlink"/>
     <w:basedOn w:val="DefaultParagraphFont"/>
     <w:uiPriority w:val="99"/>
-    <w:semiHidden/>
     <w:unhideWhenUsed/>
     <w:rsid w:val="00630B70"/>
     <w:rPr>
       <w:color w:val="0000FF"/>
       <w:u w:val="single"/>
+    </w:rPr>
+  </w:style>
+  <w:style w:type="character" w:styleId="UnresolvedMention">
+    <w:name w:val="Unresolved Mention"/>
+    <w:basedOn w:val="DefaultParagraphFont"/>
+    <w:uiPriority w:val="99"/>
+    <w:semiHidden/>
+    <w:unhideWhenUsed/>
+    <w:rsid w:val="00B74058"/>
+    <w:rPr>
+      <w:color w:val="605E5C"/>
+      <w:shd w:val="clear" w:color="auto" w:fill="E1DFDD"/>
     </w:rPr>
   </w:style>
 </w:styles>

</xml_diff>